<commit_message>
viccie u dense motherfucker
</commit_message>
<xml_diff>
--- a/LogtenbergVanDeRiet/Verslag/LogtenbergVanDeRietOpdr2Verslag.docx
+++ b/LogtenbergVanDeRiet/Verslag/LogtenbergVanDeRietOpdr2Verslag.docx
@@ -1,6 +1,6 @@
 
 <file path=word/document.xml><?xml version="1.0" encoding="utf-8"?>
-<w:document xmlns:wpc="http://schemas.microsoft.com/office/word/2010/wordprocessingCanvas" xmlns:cx="http://schemas.microsoft.com/office/drawing/2014/chartex" xmlns:cx1="http://schemas.microsoft.com/office/drawing/2015/9/8/chartex" xmlns:mc="http://schemas.openxmlformats.org/markup-compatibility/2006" xmlns:o="urn:schemas-microsoft-com:office:office" xmlns:r="http://schemas.openxmlformats.org/officeDocument/2006/relationships" xmlns:m="http://schemas.openxmlformats.org/officeDocument/2006/math" xmlns:v="urn:schemas-microsoft-com:vml" xmlns:wp14="http://schemas.microsoft.com/office/word/2010/wordprocessingDrawing" xmlns:wp="http://schemas.openxmlformats.org/drawingml/2006/wordprocessingDrawing" xmlns:w10="urn:schemas-microsoft-com:office:word" xmlns:w="http://schemas.openxmlformats.org/wordprocessingml/2006/main" xmlns:w14="http://schemas.microsoft.com/office/word/2010/wordml" xmlns:w15="http://schemas.microsoft.com/office/word/2012/wordml" xmlns:w16se="http://schemas.microsoft.com/office/word/2015/wordml/symex" xmlns:wpg="http://schemas.microsoft.com/office/word/2010/wordprocessingGroup" xmlns:wpi="http://schemas.microsoft.com/office/word/2010/wordprocessingInk" xmlns:wne="http://schemas.microsoft.com/office/word/2006/wordml" xmlns:wps="http://schemas.microsoft.com/office/word/2010/wordprocessingShape" mc:Ignorable="w14 w15 w16se wp14">
+<w:document xmlns:wpc="http://schemas.microsoft.com/office/word/2010/wordprocessingCanvas" xmlns:mc="http://schemas.openxmlformats.org/markup-compatibility/2006" xmlns:o="urn:schemas-microsoft-com:office:office" xmlns:r="http://schemas.openxmlformats.org/officeDocument/2006/relationships" xmlns:m="http://schemas.openxmlformats.org/officeDocument/2006/math" xmlns:v="urn:schemas-microsoft-com:vml" xmlns:wp14="http://schemas.microsoft.com/office/word/2010/wordprocessingDrawing" xmlns:wp="http://schemas.openxmlformats.org/drawingml/2006/wordprocessingDrawing" xmlns:w10="urn:schemas-microsoft-com:office:word" xmlns:w="http://schemas.openxmlformats.org/wordprocessingml/2006/main" xmlns:w14="http://schemas.microsoft.com/office/word/2010/wordml" xmlns:w15="http://schemas.microsoft.com/office/word/2012/wordml" xmlns:wpg="http://schemas.microsoft.com/office/word/2010/wordprocessingGroup" xmlns:wpi="http://schemas.microsoft.com/office/word/2010/wordprocessingInk" xmlns:wne="http://schemas.microsoft.com/office/word/2006/wordml" xmlns:wps="http://schemas.microsoft.com/office/word/2010/wordprocessingShape" mc:Ignorable="w14 w15 wp14">
   <w:body>
     <w:sdt>
       <w:sdtPr>
@@ -10,6 +10,7 @@
           <w:docPartUnique/>
         </w:docPartObj>
       </w:sdtPr>
+      <w:sdtEndPr/>
       <w:sdtContent>
         <w:p/>
         <w:p>
@@ -190,6 +191,7 @@
                                       <w:dataBinding w:prefixMappings="xmlns:ns0='http://purl.org/dc/elements/1.1/' xmlns:ns1='http://schemas.openxmlformats.org/package/2006/metadata/core-properties' " w:xpath="/ns1:coreProperties[1]/ns0:title[1]" w:storeItemID="{6C3C8BC8-F283-45AE-878A-BAB7291924A1}"/>
                                       <w:text/>
                                     </w:sdtPr>
+                                    <w:sdtEndPr/>
                                     <w:sdtContent>
                                       <w:r>
                                         <w:rPr>
@@ -334,7 +336,7 @@
                   </wp:anchor>
                 </w:drawing>
               </mc:Choice>
-              <mc:Fallback>
+              <mc:Fallback xmlns:w16se="http://schemas.microsoft.com/office/word/2015/wordml/symex" xmlns:cx1="http://schemas.microsoft.com/office/drawing/2015/9/8/chartex" xmlns:cx="http://schemas.microsoft.com/office/drawing/2014/chartex">
                 <w:pict>
                   <v:group w14:anchorId="1D7AEA5A" id="Groep 125" o:spid="_x0000_s1026" style="position:absolute;margin-left:0;margin-top:0;width:540pt;height:556.55pt;z-index:-251657216;mso-width-percent:1154;mso-height-percent:670;mso-top-percent:45;mso-position-horizontal:center;mso-position-horizontal-relative:margin;mso-position-vertical-relative:page;mso-width-percent:1154;mso-height-percent:670;mso-top-percent:45;mso-width-relative:margin" coordsize="55613,54044" o:gfxdata="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">
                     <o:lock v:ext="edit" aspectratio="t"/>
@@ -468,7 +470,7 @@
                             <w:txbxContent>
                               <w:p>
                                 <w:pPr>
-                                  <w:pStyle w:val="NoSpacing"/>
+                                  <w:pStyle w:val="Geenafstand"/>
                                   <w:spacing w:before="40" w:after="40"/>
                                   <w:rPr>
                                     <w:caps/>
@@ -500,6 +502,7 @@
                                     <w:dataBinding w:prefixMappings="xmlns:ns0='http://purl.org/dc/elements/1.1/' xmlns:ns1='http://schemas.openxmlformats.org/package/2006/metadata/core-properties' " w:xpath="/ns1:coreProperties[1]/ns0:creator[1]" w:storeItemID="{6C3C8BC8-F283-45AE-878A-BAB7291924A1}"/>
                                     <w:text/>
                                   </w:sdtPr>
+                                  <w:sdtEndPr/>
                                   <w:sdtContent>
                                     <w:r>
                                       <w:rPr>
@@ -533,7 +536,7 @@
                   </wp:anchor>
                 </w:drawing>
               </mc:Choice>
-              <mc:Fallback>
+              <mc:Fallback xmlns:w16se="http://schemas.microsoft.com/office/word/2015/wordml/symex" xmlns:cx1="http://schemas.microsoft.com/office/drawing/2015/9/8/chartex" xmlns:cx="http://schemas.microsoft.com/office/drawing/2014/chartex">
                 <w:pict>
                   <v:shapetype w14:anchorId="52988108" id="_x0000_t202" coordsize="21600,21600" o:spt="202" path="m,l,21600r21600,l21600,xe">
                     <v:stroke joinstyle="miter"/>
@@ -683,10 +686,11 @@
                                     <w:calendar w:val="gregorian"/>
                                   </w:date>
                                 </w:sdtPr>
+                                <w:sdtEndPr/>
                                 <w:sdtContent>
                                   <w:p>
                                     <w:pPr>
-                                      <w:pStyle w:val="NoSpacing"/>
+                                      <w:pStyle w:val="Geenafstand"/>
                                       <w:jc w:val="right"/>
                                       <w:rPr>
                                         <w:color w:val="FFFFFF" w:themeColor="background1"/>
@@ -725,7 +729,7 @@
                   </wp:anchor>
                 </w:drawing>
               </mc:Choice>
-              <mc:Fallback>
+              <mc:Fallback xmlns:w16se="http://schemas.microsoft.com/office/word/2015/wordml/symex" xmlns:cx1="http://schemas.microsoft.com/office/drawing/2015/9/8/chartex" xmlns:cx="http://schemas.microsoft.com/office/drawing/2014/chartex">
                 <w:pict>
                   <v:rect w14:anchorId="3802B3A9" id="Rechthoek 130" o:spid="_x0000_s1030" style="position:absolute;margin-left:-4.4pt;margin-top:0;width:46.8pt;height:77.75pt;z-index:251660288;visibility:visible;mso-wrap-style:square;mso-width-percent:76;mso-height-percent:98;mso-top-percent:23;mso-wrap-distance-left:9pt;mso-wrap-distance-top:0;mso-wrap-distance-right:9pt;mso-wrap-distance-bottom:0;mso-position-horizontal:right;mso-position-horizontal-relative:margin;mso-position-vertical-relative:page;mso-width-percent:76;mso-height-percent:98;mso-top-percent:23;mso-width-relative:page;mso-height-relative:page;v-text-anchor:bottom" o:gfxdata="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" fillcolor="#5b9bd5 [3204]" stroked="f" strokeweight="1pt">
                     <v:path arrowok="t"/>
@@ -786,7 +790,7 @@
     <w:p/>
     <w:p>
       <w:pPr>
-        <w:pStyle w:val="Heading1"/>
+        <w:pStyle w:val="Kop1"/>
       </w:pPr>
       <w:r>
         <w:br w:type="page"/>
@@ -795,7 +799,7 @@
     <w:p>
       <w:r>
         <w:rPr>
-          <w:rStyle w:val="Heading1Char"/>
+          <w:rStyle w:val="Kop1Char"/>
         </w:rPr>
         <w:lastRenderedPageBreak/>
         <w:t>De aanpak</w:t>
@@ -806,20 +810,60 @@
     </w:p>
     <w:p>
       <w:r>
-        <w:t xml:space="preserve">We zijn begonnen met het kijken welke actors we allemaal hadden. Uiteindelijk hebben we er 3 gevonden, deze zijn: end users, developers en een productowner. Deze actors zijn allemaal een aparte thread. </w:t>
-      </w:r>
-      <w:r>
-        <w:t>Daarna zijn we de verschillende activiteiten gaan onderscheiden. Deze hebben we vertaalt in semaphores.  Elke thread heeft in principe een oneindige levenscyclus aangezien ze allemaal een while(true) loop hebben.</w:t>
+        <w:t xml:space="preserve">We zijn begonnen met het kijken welke actors we allemaal hadden. Uiteindelijk hebben we er 3 gevonden, deze zijn: end users, </w:t>
+      </w:r>
+      <w:proofErr w:type="spellStart"/>
+      <w:r>
+        <w:t>developers</w:t>
+      </w:r>
+      <w:proofErr w:type="spellEnd"/>
+      <w:r>
+        <w:t xml:space="preserve"> en een </w:t>
+      </w:r>
+      <w:proofErr w:type="spellStart"/>
+      <w:r>
+        <w:t>productowner</w:t>
+      </w:r>
+      <w:proofErr w:type="spellEnd"/>
+      <w:r>
+        <w:t xml:space="preserve">. Deze actors zijn allemaal een aparte thread. </w:t>
+      </w:r>
+      <w:r>
+        <w:t xml:space="preserve">Daarna zijn we de verschillende activiteiten gaan onderscheiden. Deze hebben we vertaalt in </w:t>
+      </w:r>
+      <w:proofErr w:type="spellStart"/>
+      <w:r>
+        <w:t>semaphores</w:t>
+      </w:r>
+      <w:proofErr w:type="spellEnd"/>
+      <w:r>
+        <w:t xml:space="preserve">.  Elke thread heeft in principe een oneindige levenscyclus aangezien ze allemaal een </w:t>
+      </w:r>
+      <w:proofErr w:type="spellStart"/>
+      <w:r>
+        <w:t>while</w:t>
+      </w:r>
+      <w:proofErr w:type="spellEnd"/>
+      <w:r>
+        <w:t>(</w:t>
+      </w:r>
+      <w:proofErr w:type="spellStart"/>
+      <w:r>
+        <w:t>true</w:t>
+      </w:r>
+      <w:proofErr w:type="spellEnd"/>
+      <w:r>
+        <w:t>) loop hebben.</w:t>
       </w:r>
     </w:p>
     <w:p>
       <w:pPr>
-        <w:pStyle w:val="Heading1"/>
+        <w:pStyle w:val="Kop1"/>
       </w:pPr>
     </w:p>
     <w:p>
       <w:pPr>
-        <w:pStyle w:val="Heading1"/>
+        <w:pStyle w:val="Kop1"/>
       </w:pPr>
       <w:r>
         <w:t>Communicatie</w:t>
@@ -827,17 +871,49 @@
     </w:p>
     <w:p>
       <w:r>
-        <w:t>De threads communiceren met semaphores en twee counters. De twee counters zijn hoeveel ontwikkelaars er aan het wachten zijn en hoeveel eindgebruikers een probleem hebben. Het veranderen van deze counters zijn ook weer beschermd met semaphores, zodat niet twee threads tegelijk een counter kunnen aanpassen.</w:t>
+        <w:t xml:space="preserve">De </w:t>
+      </w:r>
+      <w:proofErr w:type="spellStart"/>
+      <w:r>
+        <w:t>threads</w:t>
+      </w:r>
+      <w:proofErr w:type="spellEnd"/>
+      <w:r>
+        <w:t xml:space="preserve"> communiceren met </w:t>
+      </w:r>
+      <w:proofErr w:type="spellStart"/>
+      <w:r>
+        <w:t>semaphores</w:t>
+      </w:r>
+      <w:proofErr w:type="spellEnd"/>
+      <w:r>
+        <w:t xml:space="preserve"> en twee counters. De twee counters zijn hoeveel ontwikkelaars er aan het wachten zijn en hoeveel eindgebruikers een probleem hebben. Het veranderen van deze counters zijn ook weer beschermd met </w:t>
+      </w:r>
+      <w:proofErr w:type="spellStart"/>
+      <w:r>
+        <w:t>semaphores</w:t>
+      </w:r>
+      <w:proofErr w:type="spellEnd"/>
+      <w:r>
+        <w:t xml:space="preserve">, zodat niet twee </w:t>
+      </w:r>
+      <w:proofErr w:type="spellStart"/>
+      <w:r>
+        <w:t>threads</w:t>
+      </w:r>
+      <w:proofErr w:type="spellEnd"/>
+      <w:r>
+        <w:t xml:space="preserve"> tegelijk een counter kunnen aanpassen.</w:t>
       </w:r>
     </w:p>
     <w:p>
       <w:pPr>
-        <w:pStyle w:val="Heading1"/>
+        <w:pStyle w:val="Kop1"/>
       </w:pPr>
     </w:p>
     <w:p>
       <w:pPr>
-        <w:pStyle w:val="Heading1"/>
+        <w:pStyle w:val="Kop1"/>
       </w:pPr>
       <w:r>
         <w:t>Test</w:t>
@@ -847,14 +923,21 @@
       <w:r>
         <w:t xml:space="preserve">We hebben onze oplossing getest door elke keer als er een actie gebeurd (overleggen, werken, reizen) dit in de console uit te printen. Hieraan kan je zien dat elke actor(thread) elke keer wel weer aan de beurt komt. Zo kan je ook zien dat een thread niet ergens op vastloopt (een deadlock krijgt) aangezien hij dus elke keer </w:t>
       </w:r>
+      <w:r>
+        <w:t>terugkomt</w:t>
+      </w:r>
+      <w:r>
+        <w:t xml:space="preserve"> in de console.</w:t>
+      </w:r>
+    </w:p>
+    <w:p>
+      <w:pPr>
+        <w:rPr>
+          <w:lang w:val="en-US"/>
+        </w:rPr>
+      </w:pPr>
       <w:bookmarkStart w:id="0" w:name="_GoBack"/>
       <w:bookmarkEnd w:id="0"/>
-      <w:r>
-        <w:t>terugkomt</w:t>
-      </w:r>
-      <w:r>
-        <w:t xml:space="preserve"> in de console.</w:t>
-      </w:r>
     </w:p>
     <w:sectPr>
       <w:pgSz w:w="11906" w:h="16838"/>
@@ -869,7 +952,7 @@
 </file>
 
 <file path=word/numbering.xml><?xml version="1.0" encoding="utf-8"?>
-<w:numbering xmlns:wpc="http://schemas.microsoft.com/office/word/2010/wordprocessingCanvas" xmlns:cx="http://schemas.microsoft.com/office/drawing/2014/chartex" xmlns:cx1="http://schemas.microsoft.com/office/drawing/2015/9/8/chartex" xmlns:mc="http://schemas.openxmlformats.org/markup-compatibility/2006" xmlns:o="urn:schemas-microsoft-com:office:office" xmlns:r="http://schemas.openxmlformats.org/officeDocument/2006/relationships" xmlns:m="http://schemas.openxmlformats.org/officeDocument/2006/math" xmlns:v="urn:schemas-microsoft-com:vml" xmlns:wp14="http://schemas.microsoft.com/office/word/2010/wordprocessingDrawing" xmlns:wp="http://schemas.openxmlformats.org/drawingml/2006/wordprocessingDrawing" xmlns:w10="urn:schemas-microsoft-com:office:word" xmlns:w="http://schemas.openxmlformats.org/wordprocessingml/2006/main" xmlns:w14="http://schemas.microsoft.com/office/word/2010/wordml" xmlns:w15="http://schemas.microsoft.com/office/word/2012/wordml" xmlns:w16se="http://schemas.microsoft.com/office/word/2015/wordml/symex" xmlns:wpg="http://schemas.microsoft.com/office/word/2010/wordprocessingGroup" xmlns:wpi="http://schemas.microsoft.com/office/word/2010/wordprocessingInk" xmlns:wne="http://schemas.microsoft.com/office/word/2006/wordml" xmlns:wps="http://schemas.microsoft.com/office/word/2010/wordprocessingShape" mc:Ignorable="w14 w15 w16se wp14">
+<w:numbering xmlns:wpc="http://schemas.microsoft.com/office/word/2010/wordprocessingCanvas" xmlns:mc="http://schemas.openxmlformats.org/markup-compatibility/2006" xmlns:o="urn:schemas-microsoft-com:office:office" xmlns:r="http://schemas.openxmlformats.org/officeDocument/2006/relationships" xmlns:m="http://schemas.openxmlformats.org/officeDocument/2006/math" xmlns:v="urn:schemas-microsoft-com:vml" xmlns:wp14="http://schemas.microsoft.com/office/word/2010/wordprocessingDrawing" xmlns:wp="http://schemas.openxmlformats.org/drawingml/2006/wordprocessingDrawing" xmlns:w10="urn:schemas-microsoft-com:office:word" xmlns:w="http://schemas.openxmlformats.org/wordprocessingml/2006/main" xmlns:w14="http://schemas.microsoft.com/office/word/2010/wordml" xmlns:w15="http://schemas.microsoft.com/office/word/2012/wordml" xmlns:wpg="http://schemas.microsoft.com/office/word/2010/wordprocessingGroup" xmlns:wpi="http://schemas.microsoft.com/office/word/2010/wordprocessingInk" xmlns:wne="http://schemas.microsoft.com/office/word/2006/wordml" xmlns:wps="http://schemas.microsoft.com/office/word/2010/wordprocessingShape" mc:Ignorable="w14 w15 wp14">
   <w:abstractNum w:abstractNumId="0" w15:restartNumberingAfterBreak="0">
     <w:nsid w:val="3E312A6A"/>
     <w:multiLevelType w:val="hybridMultilevel"/>
@@ -984,15 +1067,6 @@
   </w:abstractNum>
   <w:num w:numId="1">
     <w:abstractNumId w:val="0"/>
-    <w:lvlOverride w:ilvl="0"/>
-    <w:lvlOverride w:ilvl="1"/>
-    <w:lvlOverride w:ilvl="2"/>
-    <w:lvlOverride w:ilvl="3"/>
-    <w:lvlOverride w:ilvl="4"/>
-    <w:lvlOverride w:ilvl="5"/>
-    <w:lvlOverride w:ilvl="6"/>
-    <w:lvlOverride w:ilvl="7"/>
-    <w:lvlOverride w:ilvl="8"/>
   </w:num>
   <w:num w:numId="2">
     <w:abstractNumId w:val="0"/>
@@ -1001,7 +1075,7 @@
 </file>
 
 <file path=word/styles.xml><?xml version="1.0" encoding="utf-8"?>
-<w:styles xmlns:mc="http://schemas.openxmlformats.org/markup-compatibility/2006" xmlns:r="http://schemas.openxmlformats.org/officeDocument/2006/relationships" xmlns:w="http://schemas.openxmlformats.org/wordprocessingml/2006/main" xmlns:w14="http://schemas.microsoft.com/office/word/2010/wordml" xmlns:w15="http://schemas.microsoft.com/office/word/2012/wordml" xmlns:w16se="http://schemas.microsoft.com/office/word/2015/wordml/symex" mc:Ignorable="w14 w15 w16se">
+<w:styles xmlns:mc="http://schemas.openxmlformats.org/markup-compatibility/2006" xmlns:r="http://schemas.openxmlformats.org/officeDocument/2006/relationships" xmlns:w="http://schemas.openxmlformats.org/wordprocessingml/2006/main" xmlns:w14="http://schemas.microsoft.com/office/word/2010/wordml" xmlns:w15="http://schemas.microsoft.com/office/word/2012/wordml" mc:Ignorable="w14 w15">
   <w:docDefaults>
     <w:rPrDefault>
       <w:rPr>
@@ -1390,7 +1464,7 @@
     <w:lsdException w:name="List Table 6 Colorful Accent 6" w:uiPriority="51"/>
     <w:lsdException w:name="List Table 7 Colorful Accent 6" w:uiPriority="52"/>
   </w:latentStyles>
-  <w:style w:type="paragraph" w:default="1" w:styleId="Normal">
+  <w:style w:type="paragraph" w:default="1" w:styleId="Standaard">
     <w:name w:val="Normal"/>
     <w:qFormat/>
     <w:rsid w:val="008806D8"/>
@@ -1398,11 +1472,11 @@
       <w:spacing w:line="256" w:lineRule="auto"/>
     </w:pPr>
   </w:style>
-  <w:style w:type="paragraph" w:styleId="Heading1">
+  <w:style w:type="paragraph" w:styleId="Kop1">
     <w:name w:val="heading 1"/>
-    <w:basedOn w:val="Normal"/>
-    <w:next w:val="Normal"/>
-    <w:link w:val="Heading1Char"/>
+    <w:basedOn w:val="Standaard"/>
+    <w:next w:val="Standaard"/>
+    <w:link w:val="Kop1Char"/>
     <w:uiPriority w:val="9"/>
     <w:qFormat/>
     <w:rsid w:val="008806D8"/>
@@ -1419,11 +1493,11 @@
       <w:szCs w:val="32"/>
     </w:rPr>
   </w:style>
-  <w:style w:type="paragraph" w:styleId="Heading2">
+  <w:style w:type="paragraph" w:styleId="Kop2">
     <w:name w:val="heading 2"/>
-    <w:basedOn w:val="Normal"/>
-    <w:next w:val="Normal"/>
-    <w:link w:val="Heading2Char"/>
+    <w:basedOn w:val="Standaard"/>
+    <w:next w:val="Standaard"/>
+    <w:link w:val="Kop2Char"/>
     <w:uiPriority w:val="9"/>
     <w:unhideWhenUsed/>
     <w:qFormat/>
@@ -1441,13 +1515,13 @@
       <w:szCs w:val="26"/>
     </w:rPr>
   </w:style>
-  <w:style w:type="character" w:default="1" w:styleId="DefaultParagraphFont">
+  <w:style w:type="character" w:default="1" w:styleId="Standaardalinea-lettertype">
     <w:name w:val="Default Paragraph Font"/>
     <w:uiPriority w:val="1"/>
     <w:semiHidden/>
     <w:unhideWhenUsed/>
   </w:style>
-  <w:style w:type="table" w:default="1" w:styleId="TableNormal">
+  <w:style w:type="table" w:default="1" w:styleId="Standaardtabel">
     <w:name w:val="Normal Table"/>
     <w:uiPriority w:val="99"/>
     <w:semiHidden/>
@@ -1462,16 +1536,16 @@
       </w:tblCellMar>
     </w:tblPr>
   </w:style>
-  <w:style w:type="numbering" w:default="1" w:styleId="NoList">
+  <w:style w:type="numbering" w:default="1" w:styleId="Geenlijst">
     <w:name w:val="No List"/>
     <w:uiPriority w:val="99"/>
     <w:semiHidden/>
     <w:unhideWhenUsed/>
   </w:style>
-  <w:style w:type="character" w:customStyle="1" w:styleId="Heading1Char">
-    <w:name w:val="Heading 1 Char"/>
-    <w:basedOn w:val="DefaultParagraphFont"/>
-    <w:link w:val="Heading1"/>
+  <w:style w:type="character" w:customStyle="1" w:styleId="Kop1Char">
+    <w:name w:val="Kop 1 Char"/>
+    <w:basedOn w:val="Standaardalinea-lettertype"/>
+    <w:link w:val="Kop1"/>
     <w:uiPriority w:val="9"/>
     <w:rsid w:val="008806D8"/>
     <w:rPr>
@@ -1481,17 +1555,17 @@
       <w:szCs w:val="32"/>
     </w:rPr>
   </w:style>
-  <w:style w:type="character" w:customStyle="1" w:styleId="NoSpacingChar">
-    <w:name w:val="No Spacing Char"/>
-    <w:basedOn w:val="DefaultParagraphFont"/>
-    <w:link w:val="NoSpacing"/>
+  <w:style w:type="character" w:customStyle="1" w:styleId="GeenafstandChar">
+    <w:name w:val="Geen afstand Char"/>
+    <w:basedOn w:val="Standaardalinea-lettertype"/>
+    <w:link w:val="Geenafstand"/>
     <w:uiPriority w:val="1"/>
     <w:locked/>
     <w:rsid w:val="008806D8"/>
   </w:style>
-  <w:style w:type="paragraph" w:styleId="NoSpacing">
+  <w:style w:type="paragraph" w:styleId="Geenafstand">
     <w:name w:val="No Spacing"/>
-    <w:link w:val="NoSpacingChar"/>
+    <w:link w:val="GeenafstandChar"/>
     <w:autoRedefine/>
     <w:uiPriority w:val="1"/>
     <w:qFormat/>
@@ -1500,9 +1574,9 @@
       <w:spacing w:after="0" w:line="240" w:lineRule="auto"/>
     </w:pPr>
   </w:style>
-  <w:style w:type="paragraph" w:styleId="ListParagraph">
+  <w:style w:type="paragraph" w:styleId="Lijstalinea">
     <w:name w:val="List Paragraph"/>
-    <w:basedOn w:val="Normal"/>
+    <w:basedOn w:val="Standaard"/>
     <w:uiPriority w:val="34"/>
     <w:qFormat/>
     <w:rsid w:val="008806D8"/>
@@ -1511,10 +1585,10 @@
       <w:contextualSpacing/>
     </w:pPr>
   </w:style>
-  <w:style w:type="character" w:customStyle="1" w:styleId="Heading2Char">
-    <w:name w:val="Heading 2 Char"/>
-    <w:basedOn w:val="DefaultParagraphFont"/>
-    <w:link w:val="Heading2"/>
+  <w:style w:type="character" w:customStyle="1" w:styleId="Kop2Char">
+    <w:name w:val="Kop 2 Char"/>
+    <w:basedOn w:val="Standaardalinea-lettertype"/>
+    <w:link w:val="Kop2"/>
     <w:uiPriority w:val="9"/>
     <w:rsid w:val="00A07E43"/>
     <w:rPr>
@@ -1524,10 +1598,10 @@
       <w:szCs w:val="26"/>
     </w:rPr>
   </w:style>
-  <w:style w:type="paragraph" w:styleId="BalloonText">
+  <w:style w:type="paragraph" w:styleId="Ballontekst">
     <w:name w:val="Balloon Text"/>
-    <w:basedOn w:val="Normal"/>
-    <w:link w:val="BalloonTextChar"/>
+    <w:basedOn w:val="Standaard"/>
+    <w:link w:val="BallontekstChar"/>
     <w:uiPriority w:val="99"/>
     <w:semiHidden/>
     <w:unhideWhenUsed/>
@@ -1541,10 +1615,10 @@
       <w:szCs w:val="18"/>
     </w:rPr>
   </w:style>
-  <w:style w:type="character" w:customStyle="1" w:styleId="BalloonTextChar">
-    <w:name w:val="Balloon Text Char"/>
-    <w:basedOn w:val="DefaultParagraphFont"/>
-    <w:link w:val="BalloonText"/>
+  <w:style w:type="character" w:customStyle="1" w:styleId="BallontekstChar">
+    <w:name w:val="Ballontekst Char"/>
+    <w:basedOn w:val="Standaardalinea-lettertype"/>
+    <w:link w:val="Ballontekst"/>
     <w:uiPriority w:val="99"/>
     <w:semiHidden/>
     <w:rsid w:val="00BD33CF"/>

</xml_diff>